<commit_message>
Nuevo Modulo Subir archivos PDFS
</commit_message>
<xml_diff>
--- a/Pasos para ingresar al aplicativo.docx
+++ b/Pasos para ingresar al aplicativo.docx
@@ -27,6 +27,61 @@
         </w:rPr>
         <w:t>Por eso la ruta es localhost/ nombre de la carpeta /</w:t>
       </w:r>
+    </w:p>
+    <w:p>
+      <w:pPr>
+        <w:rPr>
+          <w:lang w:val="es-CO"/>
+        </w:rPr>
+      </w:pPr>
+    </w:p>
+    <w:p>
+      <w:pPr>
+        <w:rPr>
+          <w:lang w:val="es-CO"/>
+        </w:rPr>
+      </w:pPr>
+      <w:r>
+        <w:rPr>
+          <w:lang w:val="es-CO"/>
+        </w:rPr>
+        <w:t xml:space="preserve">Tener en cuenta subir el archivo </w:t>
+      </w:r>
+      <w:proofErr w:type="spellStart"/>
+      <w:r>
+        <w:rPr>
+          <w:lang w:val="es-CO"/>
+        </w:rPr>
+        <w:t>prueba_tecnica_dev</w:t>
+      </w:r>
+      <w:proofErr w:type="spellEnd"/>
+      <w:r>
+        <w:rPr>
+          <w:lang w:val="es-CO"/>
+        </w:rPr>
+        <w:t xml:space="preserve"> que </w:t>
+      </w:r>
+      <w:proofErr w:type="gramStart"/>
+      <w:r>
+        <w:rPr>
+          <w:lang w:val="es-CO"/>
+        </w:rPr>
+        <w:t>esta hecho</w:t>
+      </w:r>
+      <w:proofErr w:type="gramEnd"/>
+      <w:r>
+        <w:rPr>
+          <w:lang w:val="es-CO"/>
+        </w:rPr>
+        <w:t xml:space="preserve"> en MYSQL y dejarlo con el mismo nombre en la base de datos</w:t>
+      </w:r>
+    </w:p>
+    <w:p>
+      <w:pPr>
+        <w:rPr>
+          <w:lang w:val="es-CO"/>
+        </w:rPr>
+      </w:pPr>
     </w:p>
     <w:p>
       <w:pPr>
@@ -298,6 +353,7 @@
           <w:noProof/>
           <w:lang w:val="es-CO"/>
         </w:rPr>
+        <w:lastRenderedPageBreak/>
         <w:drawing>
           <wp:inline distT="0" distB="0" distL="0" distR="0" wp14:anchorId="1635C4DE" wp14:editId="66BF03A7">
             <wp:extent cx="3613919" cy="1847850"/>
@@ -703,7 +759,6 @@
         <w:rPr>
           <w:lang w:val="es-CO"/>
         </w:rPr>
-        <w:lastRenderedPageBreak/>
         <w:t>Al momento de registrar al nuevo usuario estará en el listado de usuarios registrados en el sistema.</w:t>
       </w:r>
     </w:p>
@@ -989,7 +1044,6 @@
         <w:rPr>
           <w:lang w:val="es-CO"/>
         </w:rPr>
-        <w:lastRenderedPageBreak/>
         <w:t>Para poder realizar ventas tendrá que tener productos registrados para ellos se debe ir al módulo Productos, Registrar Productos.</w:t>
       </w:r>
     </w:p>
@@ -1130,6 +1184,7 @@
           <w:noProof/>
           <w:lang w:val="es-CO"/>
         </w:rPr>
+        <w:lastRenderedPageBreak/>
         <w:drawing>
           <wp:inline distT="0" distB="0" distL="0" distR="0" wp14:anchorId="0146AEBD" wp14:editId="27C9D8D2">
             <wp:extent cx="5612130" cy="2850515"/>
@@ -1208,7 +1263,6 @@
         <w:rPr>
           <w:lang w:val="es-CO"/>
         </w:rPr>
-        <w:lastRenderedPageBreak/>
         <w:t>Existe un botón Venta que es el encargado de que el producto se habilite para la tienda virtual porque se tiene en cuenta que no siempre queremos que todos los productos que hemos creado aparezcan en nuestra tienda virtual</w:t>
       </w:r>
     </w:p>
@@ -1389,6 +1443,7 @@
           <w:noProof/>
           <w:lang w:val="es-CO"/>
         </w:rPr>
+        <w:lastRenderedPageBreak/>
         <w:drawing>
           <wp:inline distT="0" distB="0" distL="0" distR="0" wp14:anchorId="68E37946" wp14:editId="0A1FD7AA">
             <wp:extent cx="5612130" cy="2846070"/>
@@ -1469,7 +1524,6 @@
         <w:rPr>
           <w:lang w:val="es-CO"/>
         </w:rPr>
-        <w:lastRenderedPageBreak/>
         <w:t>Al presionar Entrar A La Tienda nos llevara a la vista de la tienda virtual donde mostrara todos los productos que tenemos habilitados para la venta.</w:t>
       </w:r>
     </w:p>
@@ -1751,7 +1805,6 @@
         <w:rPr>
           <w:lang w:val="es-CO"/>
         </w:rPr>
-        <w:lastRenderedPageBreak/>
         <w:t xml:space="preserve">NOTA: </w:t>
       </w:r>
     </w:p>
@@ -2084,6 +2137,7 @@
           <w:noProof/>
           <w:lang w:val="es-CO"/>
         </w:rPr>
+        <w:lastRenderedPageBreak/>
         <w:drawing>
           <wp:inline distT="0" distB="0" distL="0" distR="0" wp14:anchorId="65852E40" wp14:editId="1A8251D1">
             <wp:extent cx="5612130" cy="2849245"/>
@@ -2278,30 +2332,30 @@
           <w:b/>
           <w:lang w:val="es-CO"/>
         </w:rPr>
+        <w:t xml:space="preserve">Venta </w:t>
+      </w:r>
+    </w:p>
+    <w:p>
+      <w:pPr>
+        <w:pStyle w:val="Prrafodelista"/>
+        <w:rPr>
+          <w:lang w:val="es-CO"/>
+        </w:rPr>
+      </w:pPr>
+    </w:p>
+    <w:p>
+      <w:pPr>
+        <w:pStyle w:val="Prrafodelista"/>
+        <w:rPr>
+          <w:lang w:val="es-CO"/>
+        </w:rPr>
+      </w:pPr>
+      <w:r>
+        <w:rPr>
+          <w:noProof/>
+          <w:lang w:val="es-CO"/>
+        </w:rPr>
         <w:lastRenderedPageBreak/>
-        <w:t xml:space="preserve">Venta </w:t>
-      </w:r>
-    </w:p>
-    <w:p>
-      <w:pPr>
-        <w:pStyle w:val="Prrafodelista"/>
-        <w:rPr>
-          <w:lang w:val="es-CO"/>
-        </w:rPr>
-      </w:pPr>
-    </w:p>
-    <w:p>
-      <w:pPr>
-        <w:pStyle w:val="Prrafodelista"/>
-        <w:rPr>
-          <w:lang w:val="es-CO"/>
-        </w:rPr>
-      </w:pPr>
-      <w:r>
-        <w:rPr>
-          <w:noProof/>
-          <w:lang w:val="es-CO"/>
-        </w:rPr>
         <w:drawing>
           <wp:inline distT="0" distB="0" distL="0" distR="0" wp14:anchorId="7A7ED948" wp14:editId="54C7DA65">
             <wp:extent cx="5294226" cy="2686050"/>
@@ -2532,6 +2586,7 @@
         <w:rPr>
           <w:lang w:val="es-CO"/>
         </w:rPr>
+        <w:lastRenderedPageBreak/>
         <w:t>Para finalizar y cerrar la sesión presionamos en la imagen o el nombre de usuario que tenemos en la parte superior derecha</w:t>
       </w:r>
     </w:p>
@@ -2607,10 +2662,656 @@
           <w:lang w:val="es-CO"/>
         </w:rPr>
       </w:pPr>
-      <w:r>
-        <w:rPr>
-          <w:lang w:val="es-CO"/>
-        </w:rPr>
+    </w:p>
+    <w:p>
+      <w:pPr>
+        <w:pStyle w:val="Prrafodelista"/>
+        <w:rPr>
+          <w:lang w:val="es-CO"/>
+        </w:rPr>
+      </w:pPr>
+    </w:p>
+    <w:p>
+      <w:pPr>
+        <w:pStyle w:val="Prrafodelista"/>
+        <w:rPr>
+          <w:lang w:val="es-CO"/>
+        </w:rPr>
+      </w:pPr>
+    </w:p>
+    <w:p>
+      <w:pPr>
+        <w:pStyle w:val="Prrafodelista"/>
+        <w:rPr>
+          <w:lang w:val="es-CO"/>
+        </w:rPr>
+      </w:pPr>
+    </w:p>
+    <w:p>
+      <w:pPr>
+        <w:pStyle w:val="Prrafodelista"/>
+        <w:rPr>
+          <w:lang w:val="es-CO"/>
+        </w:rPr>
+      </w:pPr>
+    </w:p>
+    <w:p>
+      <w:pPr>
+        <w:pStyle w:val="Prrafodelista"/>
+        <w:rPr>
+          <w:lang w:val="es-CO"/>
+        </w:rPr>
+      </w:pPr>
+    </w:p>
+    <w:p>
+      <w:pPr>
+        <w:pStyle w:val="Prrafodelista"/>
+        <w:rPr>
+          <w:lang w:val="es-CO"/>
+        </w:rPr>
+      </w:pPr>
+    </w:p>
+    <w:p>
+      <w:pPr>
+        <w:pStyle w:val="Prrafodelista"/>
+        <w:rPr>
+          <w:lang w:val="es-CO"/>
+        </w:rPr>
+      </w:pPr>
+    </w:p>
+    <w:p>
+      <w:pPr>
+        <w:pStyle w:val="Prrafodelista"/>
+        <w:rPr>
+          <w:lang w:val="es-CO"/>
+        </w:rPr>
+      </w:pPr>
+    </w:p>
+    <w:p>
+      <w:pPr>
+        <w:pStyle w:val="Prrafodelista"/>
+        <w:rPr>
+          <w:lang w:val="es-CO"/>
+        </w:rPr>
+      </w:pPr>
+    </w:p>
+    <w:p>
+      <w:pPr>
+        <w:pStyle w:val="Prrafodelista"/>
+        <w:rPr>
+          <w:lang w:val="es-CO"/>
+        </w:rPr>
+      </w:pPr>
+    </w:p>
+    <w:p>
+      <w:pPr>
+        <w:pStyle w:val="Prrafodelista"/>
+        <w:rPr>
+          <w:lang w:val="es-CO"/>
+        </w:rPr>
+      </w:pPr>
+    </w:p>
+    <w:p>
+      <w:pPr>
+        <w:pStyle w:val="Prrafodelista"/>
+        <w:rPr>
+          <w:lang w:val="es-CO"/>
+        </w:rPr>
+      </w:pPr>
+    </w:p>
+    <w:p>
+      <w:pPr>
+        <w:pStyle w:val="Prrafodelista"/>
+        <w:rPr>
+          <w:lang w:val="es-CO"/>
+        </w:rPr>
+      </w:pPr>
+    </w:p>
+    <w:p>
+      <w:pPr>
+        <w:pStyle w:val="Prrafodelista"/>
+        <w:rPr>
+          <w:lang w:val="es-CO"/>
+        </w:rPr>
+      </w:pPr>
+    </w:p>
+    <w:p>
+      <w:pPr>
+        <w:pStyle w:val="Prrafodelista"/>
+        <w:rPr>
+          <w:lang w:val="es-CO"/>
+        </w:rPr>
+      </w:pPr>
+    </w:p>
+    <w:p>
+      <w:pPr>
+        <w:pStyle w:val="Prrafodelista"/>
+        <w:rPr>
+          <w:lang w:val="es-CO"/>
+        </w:rPr>
+      </w:pPr>
+    </w:p>
+    <w:p>
+      <w:pPr>
+        <w:pStyle w:val="Prrafodelista"/>
+        <w:rPr>
+          <w:lang w:val="es-CO"/>
+        </w:rPr>
+      </w:pPr>
+    </w:p>
+    <w:p>
+      <w:pPr>
+        <w:pStyle w:val="Prrafodelista"/>
+        <w:rPr>
+          <w:lang w:val="es-CO"/>
+        </w:rPr>
+      </w:pPr>
+    </w:p>
+    <w:p>
+      <w:pPr>
+        <w:pStyle w:val="Prrafodelista"/>
+        <w:rPr>
+          <w:lang w:val="es-CO"/>
+        </w:rPr>
+      </w:pPr>
+    </w:p>
+    <w:p>
+      <w:pPr>
+        <w:pStyle w:val="Prrafodelista"/>
+        <w:rPr>
+          <w:lang w:val="es-CO"/>
+        </w:rPr>
+      </w:pPr>
+    </w:p>
+    <w:p>
+      <w:pPr>
+        <w:pStyle w:val="Prrafodelista"/>
+        <w:rPr>
+          <w:lang w:val="es-CO"/>
+        </w:rPr>
+      </w:pPr>
+    </w:p>
+    <w:p>
+      <w:pPr>
+        <w:pStyle w:val="Prrafodelista"/>
+        <w:rPr>
+          <w:lang w:val="es-CO"/>
+        </w:rPr>
+      </w:pPr>
+    </w:p>
+    <w:p>
+      <w:pPr>
+        <w:pStyle w:val="Prrafodelista"/>
+        <w:rPr>
+          <w:lang w:val="es-CO"/>
+        </w:rPr>
+      </w:pPr>
+    </w:p>
+    <w:p>
+      <w:pPr>
+        <w:pStyle w:val="Prrafodelista"/>
+        <w:rPr>
+          <w:lang w:val="es-CO"/>
+        </w:rPr>
+      </w:pPr>
+    </w:p>
+    <w:p>
+      <w:pPr>
+        <w:pStyle w:val="Prrafodelista"/>
+        <w:rPr>
+          <w:lang w:val="es-CO"/>
+        </w:rPr>
+      </w:pPr>
+    </w:p>
+    <w:p>
+      <w:pPr>
+        <w:pStyle w:val="Prrafodelista"/>
+        <w:numPr>
+          <w:ilvl w:val="0"/>
+          <w:numId w:val="1"/>
+        </w:numPr>
+        <w:rPr>
+          <w:lang w:val="es-CO"/>
+        </w:rPr>
+      </w:pPr>
+      <w:r>
+        <w:rPr>
+          <w:lang w:val="es-CO"/>
+        </w:rPr>
+        <w:t>Modulo Guardar Archivos PDF</w:t>
+      </w:r>
+    </w:p>
+    <w:p>
+      <w:pPr>
+        <w:pStyle w:val="Prrafodelista"/>
+        <w:rPr>
+          <w:lang w:val="es-CO"/>
+        </w:rPr>
+      </w:pPr>
+    </w:p>
+    <w:p>
+      <w:pPr>
+        <w:pStyle w:val="Prrafodelista"/>
+        <w:rPr>
+          <w:lang w:val="es-CO"/>
+        </w:rPr>
+      </w:pPr>
+      <w:r>
+        <w:rPr>
+          <w:lang w:val="es-CO"/>
+        </w:rPr>
+        <w:t xml:space="preserve">Para subir un nuevo archivo PDF te desplazaras hasta el </w:t>
+      </w:r>
+      <w:proofErr w:type="spellStart"/>
+      <w:r>
+        <w:rPr>
+          <w:lang w:val="es-CO"/>
+        </w:rPr>
+        <w:t>modulo</w:t>
+      </w:r>
+      <w:proofErr w:type="spellEnd"/>
+      <w:r>
+        <w:rPr>
+          <w:lang w:val="es-CO"/>
+        </w:rPr>
+        <w:t xml:space="preserve"> Guardar Archivos PDF y al presionar click el acordeón bajara para indicarte la funcionalidad Subir Nuevo PDF y Listar </w:t>
+      </w:r>
+      <w:proofErr w:type="spellStart"/>
+      <w:r>
+        <w:rPr>
+          <w:lang w:val="es-CO"/>
+        </w:rPr>
+        <w:t>PDF´s</w:t>
+      </w:r>
+      <w:proofErr w:type="spellEnd"/>
+    </w:p>
+    <w:p>
+      <w:pPr>
+        <w:pStyle w:val="Prrafodelista"/>
+        <w:rPr>
+          <w:lang w:val="es-CO"/>
+        </w:rPr>
+      </w:pPr>
+    </w:p>
+    <w:p>
+      <w:pPr>
+        <w:pStyle w:val="Prrafodelista"/>
+        <w:rPr>
+          <w:lang w:val="es-CO"/>
+        </w:rPr>
+      </w:pPr>
+      <w:r>
+        <w:rPr>
+          <w:lang w:val="es-CO"/>
+        </w:rPr>
+        <w:t>Al presionar Subir Nuevo PDF te mostrara la siguiente vista para llenar los datos, todos son obligatorios</w:t>
+      </w:r>
+    </w:p>
+    <w:p>
+      <w:pPr>
+        <w:pStyle w:val="Prrafodelista"/>
+        <w:rPr>
+          <w:lang w:val="es-CO"/>
+        </w:rPr>
+      </w:pPr>
+      <w:r>
+        <w:rPr>
+          <w:lang w:val="es-CO"/>
+        </w:rPr>
+        <w:drawing>
+          <wp:inline distT="0" distB="0" distL="0" distR="0" wp14:anchorId="14845E85" wp14:editId="41240109">
+            <wp:extent cx="5086350" cy="2583461"/>
+            <wp:effectExtent l="0" t="0" r="0" b="7620"/>
+            <wp:docPr id="872345457" name="Imagen 1"/>
+            <wp:cNvGraphicFramePr>
+              <a:graphicFrameLocks xmlns:a="http://schemas.openxmlformats.org/drawingml/2006/main" noChangeAspect="1"/>
+            </wp:cNvGraphicFramePr>
+            <a:graphic xmlns:a="http://schemas.openxmlformats.org/drawingml/2006/main">
+              <a:graphicData uri="http://schemas.openxmlformats.org/drawingml/2006/picture">
+                <pic:pic xmlns:pic="http://schemas.openxmlformats.org/drawingml/2006/picture">
+                  <pic:nvPicPr>
+                    <pic:cNvPr id="872345457" name=""/>
+                    <pic:cNvPicPr/>
+                  </pic:nvPicPr>
+                  <pic:blipFill>
+                    <a:blip r:embed="rId22"/>
+                    <a:stretch>
+                      <a:fillRect/>
+                    </a:stretch>
+                  </pic:blipFill>
+                  <pic:spPr>
+                    <a:xfrm>
+                      <a:off x="0" y="0"/>
+                      <a:ext cx="5096902" cy="2588821"/>
+                    </a:xfrm>
+                    <a:prstGeom prst="rect">
+                      <a:avLst/>
+                    </a:prstGeom>
+                  </pic:spPr>
+                </pic:pic>
+              </a:graphicData>
+            </a:graphic>
+          </wp:inline>
+        </w:drawing>
+      </w:r>
+    </w:p>
+    <w:p>
+      <w:pPr>
+        <w:pStyle w:val="Prrafodelista"/>
+        <w:rPr>
+          <w:lang w:val="es-CO"/>
+        </w:rPr>
+      </w:pPr>
+    </w:p>
+    <w:p>
+      <w:pPr>
+        <w:ind w:firstLine="720"/>
+        <w:rPr>
+          <w:lang w:val="es-CO"/>
+        </w:rPr>
+      </w:pPr>
+      <w:r>
+        <w:rPr>
+          <w:lang w:val="es-CO"/>
+        </w:rPr>
+        <w:t>Al registrar toda la información te llevara a la vista del listado de documentos.</w:t>
+      </w:r>
+    </w:p>
+    <w:p>
+      <w:pPr>
+        <w:ind w:firstLine="720"/>
+        <w:rPr>
+          <w:lang w:val="es-CO"/>
+        </w:rPr>
+      </w:pPr>
+    </w:p>
+    <w:p>
+      <w:pPr>
+        <w:pStyle w:val="Prrafodelista"/>
+        <w:rPr>
+          <w:lang w:val="es-CO"/>
+        </w:rPr>
+      </w:pPr>
+      <w:r>
+        <w:rPr>
+          <w:lang w:val="es-CO"/>
+        </w:rPr>
+        <w:drawing>
+          <wp:inline distT="0" distB="0" distL="0" distR="0" wp14:anchorId="4AF3606B" wp14:editId="16EE3441">
+            <wp:extent cx="5612130" cy="2837180"/>
+            <wp:effectExtent l="0" t="0" r="7620" b="1270"/>
+            <wp:docPr id="1805910140" name="Imagen 1"/>
+            <wp:cNvGraphicFramePr>
+              <a:graphicFrameLocks xmlns:a="http://schemas.openxmlformats.org/drawingml/2006/main" noChangeAspect="1"/>
+            </wp:cNvGraphicFramePr>
+            <a:graphic xmlns:a="http://schemas.openxmlformats.org/drawingml/2006/main">
+              <a:graphicData uri="http://schemas.openxmlformats.org/drawingml/2006/picture">
+                <pic:pic xmlns:pic="http://schemas.openxmlformats.org/drawingml/2006/picture">
+                  <pic:nvPicPr>
+                    <pic:cNvPr id="1805910140" name=""/>
+                    <pic:cNvPicPr/>
+                  </pic:nvPicPr>
+                  <pic:blipFill>
+                    <a:blip r:embed="rId23"/>
+                    <a:stretch>
+                      <a:fillRect/>
+                    </a:stretch>
+                  </pic:blipFill>
+                  <pic:spPr>
+                    <a:xfrm>
+                      <a:off x="0" y="0"/>
+                      <a:ext cx="5612130" cy="2837180"/>
+                    </a:xfrm>
+                    <a:prstGeom prst="rect">
+                      <a:avLst/>
+                    </a:prstGeom>
+                  </pic:spPr>
+                </pic:pic>
+              </a:graphicData>
+            </a:graphic>
+          </wp:inline>
+        </w:drawing>
+      </w:r>
+    </w:p>
+    <w:p>
+      <w:pPr>
+        <w:pStyle w:val="Prrafodelista"/>
+        <w:rPr>
+          <w:lang w:val="es-CO"/>
+        </w:rPr>
+      </w:pPr>
+    </w:p>
+    <w:p>
+      <w:pPr>
+        <w:pStyle w:val="Prrafodelista"/>
+        <w:rPr>
+          <w:lang w:val="es-CO"/>
+        </w:rPr>
+      </w:pPr>
+      <w:r>
+        <w:rPr>
+          <w:lang w:val="es-CO"/>
+        </w:rPr>
+        <w:lastRenderedPageBreak/>
+        <w:t>En esta parte podrás editar tu documento, eliminarlo o ver el documento.</w:t>
+      </w:r>
+    </w:p>
+    <w:p>
+      <w:pPr>
+        <w:pStyle w:val="Prrafodelista"/>
+        <w:rPr>
+          <w:lang w:val="es-CO"/>
+        </w:rPr>
+      </w:pPr>
+    </w:p>
+    <w:p>
+      <w:pPr>
+        <w:pStyle w:val="Prrafodelista"/>
+        <w:rPr>
+          <w:lang w:val="es-CO"/>
+        </w:rPr>
+      </w:pPr>
+      <w:r>
+        <w:rPr>
+          <w:lang w:val="es-CO"/>
+        </w:rPr>
+        <w:t>Vista Editar</w:t>
+      </w:r>
+    </w:p>
+    <w:p>
+      <w:pPr>
+        <w:pStyle w:val="Prrafodelista"/>
+        <w:rPr>
+          <w:lang w:val="es-CO"/>
+        </w:rPr>
+      </w:pPr>
+    </w:p>
+    <w:p>
+      <w:pPr>
+        <w:pStyle w:val="Prrafodelista"/>
+        <w:rPr>
+          <w:lang w:val="es-CO"/>
+        </w:rPr>
+      </w:pPr>
+      <w:r>
+        <w:rPr>
+          <w:lang w:val="es-CO"/>
+        </w:rPr>
+        <w:drawing>
+          <wp:inline distT="0" distB="0" distL="0" distR="0" wp14:anchorId="10C58AAD" wp14:editId="280CD8CF">
+            <wp:extent cx="5612130" cy="2838450"/>
+            <wp:effectExtent l="0" t="0" r="7620" b="0"/>
+            <wp:docPr id="1328125023" name="Imagen 1"/>
+            <wp:cNvGraphicFramePr>
+              <a:graphicFrameLocks xmlns:a="http://schemas.openxmlformats.org/drawingml/2006/main" noChangeAspect="1"/>
+            </wp:cNvGraphicFramePr>
+            <a:graphic xmlns:a="http://schemas.openxmlformats.org/drawingml/2006/main">
+              <a:graphicData uri="http://schemas.openxmlformats.org/drawingml/2006/picture">
+                <pic:pic xmlns:pic="http://schemas.openxmlformats.org/drawingml/2006/picture">
+                  <pic:nvPicPr>
+                    <pic:cNvPr id="1328125023" name=""/>
+                    <pic:cNvPicPr/>
+                  </pic:nvPicPr>
+                  <pic:blipFill>
+                    <a:blip r:embed="rId24"/>
+                    <a:stretch>
+                      <a:fillRect/>
+                    </a:stretch>
+                  </pic:blipFill>
+                  <pic:spPr>
+                    <a:xfrm>
+                      <a:off x="0" y="0"/>
+                      <a:ext cx="5612130" cy="2838450"/>
+                    </a:xfrm>
+                    <a:prstGeom prst="rect">
+                      <a:avLst/>
+                    </a:prstGeom>
+                  </pic:spPr>
+                </pic:pic>
+              </a:graphicData>
+            </a:graphic>
+          </wp:inline>
+        </w:drawing>
+      </w:r>
+    </w:p>
+    <w:p>
+      <w:pPr>
+        <w:pStyle w:val="Prrafodelista"/>
+        <w:rPr>
+          <w:lang w:val="es-CO"/>
+        </w:rPr>
+      </w:pPr>
+    </w:p>
+    <w:p>
+      <w:pPr>
+        <w:pStyle w:val="Prrafodelista"/>
+        <w:rPr>
+          <w:lang w:val="es-CO"/>
+        </w:rPr>
+      </w:pPr>
+      <w:r>
+        <w:rPr>
+          <w:lang w:val="es-CO"/>
+        </w:rPr>
+        <w:t>Vista Ver Documento</w:t>
+      </w:r>
+    </w:p>
+    <w:p>
+      <w:pPr>
+        <w:pStyle w:val="Prrafodelista"/>
+        <w:rPr>
+          <w:lang w:val="es-CO"/>
+        </w:rPr>
+      </w:pPr>
+    </w:p>
+    <w:p>
+      <w:pPr>
+        <w:pStyle w:val="Prrafodelista"/>
+        <w:rPr>
+          <w:lang w:val="es-CO"/>
+        </w:rPr>
+      </w:pPr>
+      <w:r>
+        <w:rPr>
+          <w:lang w:val="es-CO"/>
+        </w:rPr>
+        <w:drawing>
+          <wp:inline distT="0" distB="0" distL="0" distR="0" wp14:anchorId="1CFA6436" wp14:editId="0C3C5717">
+            <wp:extent cx="5612130" cy="2842895"/>
+            <wp:effectExtent l="0" t="0" r="7620" b="0"/>
+            <wp:docPr id="1556735580" name="Imagen 1"/>
+            <wp:cNvGraphicFramePr>
+              <a:graphicFrameLocks xmlns:a="http://schemas.openxmlformats.org/drawingml/2006/main" noChangeAspect="1"/>
+            </wp:cNvGraphicFramePr>
+            <a:graphic xmlns:a="http://schemas.openxmlformats.org/drawingml/2006/main">
+              <a:graphicData uri="http://schemas.openxmlformats.org/drawingml/2006/picture">
+                <pic:pic xmlns:pic="http://schemas.openxmlformats.org/drawingml/2006/picture">
+                  <pic:nvPicPr>
+                    <pic:cNvPr id="1556735580" name=""/>
+                    <pic:cNvPicPr/>
+                  </pic:nvPicPr>
+                  <pic:blipFill>
+                    <a:blip r:embed="rId25"/>
+                    <a:stretch>
+                      <a:fillRect/>
+                    </a:stretch>
+                  </pic:blipFill>
+                  <pic:spPr>
+                    <a:xfrm>
+                      <a:off x="0" y="0"/>
+                      <a:ext cx="5612130" cy="2842895"/>
+                    </a:xfrm>
+                    <a:prstGeom prst="rect">
+                      <a:avLst/>
+                    </a:prstGeom>
+                  </pic:spPr>
+                </pic:pic>
+              </a:graphicData>
+            </a:graphic>
+          </wp:inline>
+        </w:drawing>
+      </w:r>
+    </w:p>
+    <w:p>
+      <w:pPr>
+        <w:pStyle w:val="Prrafodelista"/>
+        <w:rPr>
+          <w:lang w:val="es-CO"/>
+        </w:rPr>
+      </w:pPr>
+    </w:p>
+    <w:p>
+      <w:pPr>
+        <w:pStyle w:val="Prrafodelista"/>
+        <w:rPr>
+          <w:lang w:val="es-CO"/>
+        </w:rPr>
+      </w:pPr>
+    </w:p>
+    <w:p>
+      <w:pPr>
+        <w:pStyle w:val="Prrafodelista"/>
+        <w:rPr>
+          <w:lang w:val="es-CO"/>
+        </w:rPr>
+      </w:pPr>
+    </w:p>
+    <w:p>
+      <w:pPr>
+        <w:pStyle w:val="Prrafodelista"/>
+        <w:rPr>
+          <w:lang w:val="es-CO"/>
+        </w:rPr>
+      </w:pPr>
+    </w:p>
+    <w:p>
+      <w:pPr>
+        <w:pStyle w:val="Prrafodelista"/>
+        <w:rPr>
+          <w:lang w:val="es-CO"/>
+        </w:rPr>
+      </w:pPr>
+    </w:p>
+    <w:p>
+      <w:pPr>
+        <w:pStyle w:val="Prrafodelista"/>
+        <w:rPr>
+          <w:lang w:val="es-CO"/>
+        </w:rPr>
+      </w:pPr>
+    </w:p>
+    <w:p>
+      <w:pPr>
+        <w:pStyle w:val="Prrafodelista"/>
+        <w:rPr>
+          <w:lang w:val="es-CO"/>
+        </w:rPr>
+      </w:pPr>
+      <w:r>
+        <w:rPr>
+          <w:lang w:val="es-CO"/>
+        </w:rPr>
+        <w:lastRenderedPageBreak/>
         <w:t xml:space="preserve">NOTA: </w:t>
       </w:r>
     </w:p>

</xml_diff>